<commit_message>
revision submitted to journal
</commit_message>
<xml_diff>
--- a/1st revision/Response to Reviewers.docx
+++ b/1st revision/Response to Reviewers.docx
@@ -85,205 +85,13 @@
         <w:t xml:space="preserve">[Authors] </w:t>
       </w:r>
       <w:r>
-        <w:t xml:space="preserve">Various figures have been added to illustrate the papers. </w:t>
-      </w:r>
-      <w:r>
-        <w:t>A more detailed response has been given in reply to reviewer#</w:t>
-      </w:r>
-      <w:r>
-        <w:t>2</w:t>
-      </w:r>
-      <w:r>
-        <w:t xml:space="preserve"> below. </w:t>
-      </w:r>
-    </w:p>
-    <w:p>
-      <w:pPr>
-        <w:pStyle w:val="ListParagraph"/>
-        <w:numPr>
-          <w:ilvl w:val="0"/>
-          <w:numId w:val="7"/>
-        </w:numPr>
-      </w:pPr>
-      <w:r>
-        <w:rPr>
-          <w:color w:val="FF0000"/>
-        </w:rPr>
-        <w:t>From conclusion and the whole paper nobody can make decision which method of mitigation of zone 3 misoperation is the best. Please let authors be more precisely in the conclusion. There is many "however" in the conclusion.</w:t>
-      </w:r>
-      <w:r>
-        <w:rPr>
-          <w:color w:val="FF0000"/>
-        </w:rPr>
-        <w:t xml:space="preserve"> </w:t>
-      </w:r>
-      <w:r>
-        <w:t xml:space="preserve">[Authors] </w:t>
-      </w:r>
-      <w:r>
-        <w:t>Conclusion</w:t>
-      </w:r>
-      <w:r>
-        <w:t xml:space="preserve"> section</w:t>
-      </w:r>
-      <w:r>
-        <w:t xml:space="preserve"> has been re-written</w:t>
+        <w:t>Figures 3, 4, 5, 6, 7 and 8 have been added</w:t>
       </w:r>
       <w:r>
         <w:t xml:space="preserve">. </w:t>
       </w:r>
       <w:r>
-        <w:t xml:space="preserve">Various people will reach an answer regarding the best </w:t>
-      </w:r>
-      <w:r>
-        <w:t>solution</w:t>
-      </w:r>
-      <w:r>
-        <w:t xml:space="preserve"> based on their preference. For example, one industry practitioner may prefer a communication assisted scheme to eliminate the possibility for distance protection misoperation. Another engineer, may disagree with this scheme as it poses a cyber-security risk to the power system which is a critical infrastructure. The authors feel that the best solution</w:t>
-      </w:r>
-      <w:r>
-        <w:t>s</w:t>
-      </w:r>
-      <w:r>
-        <w:t xml:space="preserve"> to distance protection misoperation </w:t>
-      </w:r>
-      <w:r>
-        <w:t>are the ones that use</w:t>
-      </w:r>
-      <w:r>
-        <w:t xml:space="preserve"> no communication links as they pose no cyber-security threat. The authors also think that the most promising methods are the ones that uses local relay data to enhance distance relay security. However, the methods in this category have known shortcomings and future research is still needed t</w:t>
-      </w:r>
-      <w:r>
-        <w:t>o</w:t>
-      </w:r>
-      <w:r>
-        <w:t xml:space="preserve"> fully </w:t>
-      </w:r>
-      <w:r>
-        <w:t>gauge the usefulness of</w:t>
-      </w:r>
-      <w:r>
-        <w:t xml:space="preserve"> these methods. </w:t>
-      </w:r>
-    </w:p>
-    <w:p/>
-    <w:p/>
-    <w:p/>
-    <w:p>
-      <w:pPr>
-        <w:rPr>
-          <w:color w:val="FF0000"/>
-        </w:rPr>
-      </w:pPr>
-      <w:r>
-        <w:rPr>
-          <w:color w:val="FF0000"/>
-        </w:rPr>
-        <w:t>Reviewer #2</w:t>
-      </w:r>
-    </w:p>
-    <w:p>
-      <w:pPr>
-        <w:rPr>
-          <w:color w:val="FF0000"/>
-        </w:rPr>
-      </w:pPr>
-      <w:r>
-        <w:rPr>
-          <w:color w:val="FF0000"/>
-        </w:rPr>
-        <w:t xml:space="preserve"> </w:t>
-      </w:r>
-    </w:p>
-    <w:p>
-      <w:pPr>
-        <w:pStyle w:val="ListParagraph"/>
-        <w:numPr>
-          <w:ilvl w:val="0"/>
-          <w:numId w:val="7"/>
-        </w:numPr>
-      </w:pPr>
-      <w:r>
-        <w:rPr>
-          <w:color w:val="FF0000"/>
-        </w:rPr>
-        <w:t>Although Abstract is concise, it would be useful to add one or two sentences with aim to explain introduced clas</w:t>
-      </w:r>
-      <w:r>
-        <w:rPr>
-          <w:color w:val="FF0000"/>
-        </w:rPr>
-        <w:t xml:space="preserve">sification of reviewed articles. </w:t>
-      </w:r>
-      <w:r>
-        <w:t>[Authors] Abstract has been improved</w:t>
-      </w:r>
-    </w:p>
-    <w:p>
-      <w:pPr>
-        <w:pStyle w:val="ListParagraph"/>
-        <w:numPr>
-          <w:ilvl w:val="0"/>
-          <w:numId w:val="7"/>
-        </w:numPr>
-        <w:rPr>
-          <w:color w:val="FF0000"/>
-        </w:rPr>
-      </w:pPr>
-      <w:r>
-        <w:rPr>
-          <w:color w:val="FF0000"/>
-        </w:rPr>
-        <w:t xml:space="preserve">For readers and future </w:t>
-      </w:r>
-      <w:r>
-        <w:rPr>
-          <w:color w:val="FF0000"/>
-        </w:rPr>
-        <w:t>researchers,</w:t>
-      </w:r>
-      <w:r>
-        <w:rPr>
-          <w:color w:val="FF0000"/>
-        </w:rPr>
-        <w:t xml:space="preserve"> it would be very useful to introduce a few more illustrations related to most important review articles (e.g. references [25], [30], [37], [45] and [46]). A few figures explaining the basic idea behind proposed solutions from articles can be of great value for readers (good figure can replace whole paragraph).</w:t>
-      </w:r>
-      <w:r>
-        <w:rPr>
-          <w:color w:val="FF0000"/>
-        </w:rPr>
-        <w:t xml:space="preserve"> </w:t>
-      </w:r>
-      <w:r>
-        <w:t xml:space="preserve">[Authors] </w:t>
-      </w:r>
-      <w:r>
-        <w:t xml:space="preserve">Various figures have been added to illustrate the papers. </w:t>
-      </w:r>
-      <w:r>
-        <w:t>We have tried our best to give the best figure that explains the idea behind the paper</w:t>
-      </w:r>
-      <w:r>
-        <w:t>s reviewed</w:t>
-      </w:r>
-      <w:r>
-        <w:t xml:space="preserve"> but this was not always </w:t>
-      </w:r>
-      <w:r>
-        <w:lastRenderedPageBreak/>
-        <w:t xml:space="preserve">possible due to the complexity or the idea of </w:t>
-      </w:r>
-      <w:r>
-        <w:t>some</w:t>
-      </w:r>
-      <w:r>
-        <w:t xml:space="preserve"> paper</w:t>
-      </w:r>
-      <w:r>
-        <w:t>s</w:t>
-      </w:r>
-      <w:r>
-        <w:t xml:space="preserve">. For </w:t>
+        <w:t xml:space="preserve">We have tried our best to give the best figure that explains the idea behind the paper reviewed but this was not always possible due to the complexity or the idea of some papers. For </w:t>
       </w:r>
       <w:proofErr w:type="gramStart"/>
       <w:r>
@@ -291,18 +99,7 @@
       </w:r>
       <w:proofErr w:type="gramEnd"/>
       <w:r>
-        <w:t xml:space="preserve"> in [30], if we choose to elaborate more on the paper and provide a figure about the slave and master agents then we will have to provide much more explanation within the paper about how the author selected their agents. However, the main idea in [30] is to select these agents to minimize the communication latency. Thus</w:t>
-      </w:r>
-      <w:r>
-        <w:t>,</w:t>
-      </w:r>
-      <w:bookmarkStart w:id="0" w:name="_GoBack"/>
-      <w:bookmarkEnd w:id="0"/>
-      <w:r>
-        <w:t xml:space="preserve"> giving a figure without explain the optimization process would not, in our own opinion, add much to the paper and may raise more questions. </w:t>
-      </w:r>
-      <w:r>
-        <w:t xml:space="preserve">The same goes for [37] in which </w:t>
+        <w:t xml:space="preserve"> in [30], if we choose to elaborate more on the paper and provide a figure about the slave and master agents then we will have to provide much more explanation within the paper about how the author selected their agents. However, the main idea in [30] is to select these agents to minimize the communication latency. Thus, giving a figure without explain the optimization process would not, in our own opinion, add much to the paper and may raise more questions. The same goes for [37] in which </w:t>
       </w:r>
       <m:oMath>
         <m:f>
@@ -333,10 +130,7 @@
         </m:f>
       </m:oMath>
       <w:r>
-        <w:t xml:space="preserve"> has been used as a trip restraint. We couldn’t come up with a figure that would better explain the idea in this paper better than what we have already explained within the paper. </w:t>
-      </w:r>
-      <w:r>
-        <w:t xml:space="preserve">The argument for using </w:t>
+        <w:t xml:space="preserve"> has been used as a trip restraint. We couldn’t come up with a figure that would better explain the idea in this paper better than what we have already explained within the paper. The argument for using </w:t>
       </w:r>
       <m:oMath>
         <m:f>
@@ -367,15 +161,11 @@
         </m:f>
       </m:oMath>
       <w:r>
-        <w:t xml:space="preserve">  can only be understood by showing some simulation results which would lengthen the paper unnecessarily. </w:t>
-      </w:r>
-    </w:p>
-    <w:p>
-      <w:pPr>
-        <w:rPr>
-          <w:color w:val="FF0000"/>
-        </w:rPr>
-      </w:pPr>
+        <w:t xml:space="preserve">  can only be understood by showing some simulation results which would lengthen the paper unnecessarily</w:t>
+      </w:r>
+      <w:r>
+        <w:t>.</w:t>
+      </w:r>
     </w:p>
     <w:p>
       <w:pPr>
@@ -384,15 +174,71 @@
           <w:ilvl w:val="0"/>
           <w:numId w:val="7"/>
         </w:numPr>
-        <w:rPr>
-          <w:color w:val="FF0000"/>
-        </w:rPr>
-      </w:pPr>
-      <w:r>
-        <w:rPr>
-          <w:color w:val="FF0000"/>
-        </w:rPr>
-        <w:t>Reviewer #3</w:t>
+      </w:pPr>
+      <w:r>
+        <w:rPr>
+          <w:color w:val="FF0000"/>
+        </w:rPr>
+        <w:t>From conclusion and the whole paper nobody can make decision which method of mitigation of zone 3 misoperation is the best. Please let authors be more precisely in the conclusion. There is many "however" in the conclusion.</w:t>
+      </w:r>
+      <w:r>
+        <w:rPr>
+          <w:color w:val="FF0000"/>
+        </w:rPr>
+        <w:t xml:space="preserve"> </w:t>
+      </w:r>
+      <w:r>
+        <w:t xml:space="preserve">[Authors] </w:t>
+      </w:r>
+      <w:r>
+        <w:t xml:space="preserve">The </w:t>
+      </w:r>
+      <w:r>
+        <w:t>c</w:t>
+      </w:r>
+      <w:r>
+        <w:t xml:space="preserve">onclusion section has been re-written. </w:t>
+      </w:r>
+      <w:r>
+        <w:t>The most appropriate method to mitigate zone 3 misoperation is dependent on what is the most important factor for the utility company. For example, one utility company may prefer a communication-assisted scheme using remote measurements to eliminate the possibility for distance protection misoperation while accepting the cybersecurity vulnerabilities that are introduced. Another utility may not be willing to accept the cybersecurity risks or the cost of constructing such scheme and requires a solution using local measurements or minimum remote measurements. The authors think that methods which use local relay data are worthy of research attention as cybersecurity threa</w:t>
+      </w:r>
+      <w:r>
+        <w:t>ts are becoming a major concern</w:t>
+      </w:r>
+      <w:bookmarkStart w:id="0" w:name="_GoBack"/>
+      <w:bookmarkEnd w:id="0"/>
+      <w:r>
+        <w:t xml:space="preserve">. </w:t>
+      </w:r>
+    </w:p>
+    <w:p/>
+    <w:p/>
+    <w:p/>
+    <w:p>
+      <w:pPr>
+        <w:rPr>
+          <w:color w:val="FF0000"/>
+        </w:rPr>
+      </w:pPr>
+      <w:r>
+        <w:rPr>
+          <w:color w:val="FF0000"/>
+        </w:rPr>
+        <w:lastRenderedPageBreak/>
+        <w:t>Reviewer #2</w:t>
+      </w:r>
+    </w:p>
+    <w:p>
+      <w:pPr>
+        <w:rPr>
+          <w:color w:val="FF0000"/>
+        </w:rPr>
+      </w:pPr>
+      <w:r>
+        <w:rPr>
+          <w:color w:val="FF0000"/>
+        </w:rPr>
+        <w:t xml:space="preserve"> </w:t>
       </w:r>
     </w:p>
     <w:p>
@@ -402,29 +248,27 @@
           <w:ilvl w:val="0"/>
           <w:numId w:val="7"/>
         </w:numPr>
-        <w:rPr>
-          <w:color w:val="FF0000"/>
-        </w:rPr>
-      </w:pPr>
-      <w:r>
-        <w:rPr>
-          <w:color w:val="FF0000"/>
-        </w:rPr>
-        <w:t xml:space="preserve">The paper requires editing in general. </w:t>
-      </w:r>
-      <w:r>
-        <w:t>[Authors]</w:t>
-      </w:r>
-      <w:r>
-        <w:t xml:space="preserve"> The authors have done their best to review the paper and make sure that it is free from spelling and grammatical errors. We are using </w:t>
-      </w:r>
-      <w:proofErr w:type="spellStart"/>
-      <w:r>
-        <w:t>Elsevier.cls</w:t>
-      </w:r>
-      <w:proofErr w:type="spellEnd"/>
-      <w:r>
-        <w:t xml:space="preserve"> latex class and unfortunately, we don’t have access to the last manuscript latex template that is used by the journal to be able to fully edit the paper. </w:t>
+      </w:pPr>
+      <w:r>
+        <w:rPr>
+          <w:color w:val="FF0000"/>
+        </w:rPr>
+        <w:t>Although Abstract is concise, it would be useful to add one or two sentences with aim to explain introduced clas</w:t>
+      </w:r>
+      <w:r>
+        <w:rPr>
+          <w:color w:val="FF0000"/>
+        </w:rPr>
+        <w:t xml:space="preserve">sification of reviewed articles. </w:t>
+      </w:r>
+      <w:r>
+        <w:t>[Authors] Abstract has been improved</w:t>
+      </w:r>
+      <w:r>
+        <w:t xml:space="preserve"> per reviewer’s input</w:t>
+      </w:r>
+      <w:r>
+        <w:t>.</w:t>
       </w:r>
     </w:p>
     <w:p>
@@ -442,7 +286,19 @@
         <w:rPr>
           <w:color w:val="FF0000"/>
         </w:rPr>
-        <w:t>Add figure and table that shows the distance relay security to prevent distance protection misoperation that were published in periodicals.</w:t>
+        <w:t xml:space="preserve">For readers and future </w:t>
+      </w:r>
+      <w:r>
+        <w:rPr>
+          <w:color w:val="FF0000"/>
+        </w:rPr>
+        <w:t>researchers,</w:t>
+      </w:r>
+      <w:r>
+        <w:rPr>
+          <w:color w:val="FF0000"/>
+        </w:rPr>
+        <w:t xml:space="preserve"> it would be very useful to introduce a few more illustrations related to most important review articles (e.g. references [25], [30], [37], [45] and [46]). A few figures explaining the basic idea behind proposed solutions from articles can be of great value for readers (good figure can replace whole paragraph).</w:t>
       </w:r>
       <w:r>
         <w:rPr>
@@ -454,7 +310,106 @@
         <w:t xml:space="preserve">[Authors] </w:t>
       </w:r>
       <w:r>
-        <w:t xml:space="preserve">Various figures have been added to illustrate the papers. </w:t>
+        <w:t>Figures 3, 4, 5, 6, 7 and 8 have been added</w:t>
+      </w:r>
+      <w:r>
+        <w:t xml:space="preserve">. </w:t>
+      </w:r>
+      <w:r>
+        <w:t xml:space="preserve">We have tried our best to give the best figure that explains the idea behind the paper reviewed but this was not always possible due to the complexity or the idea of some papers. For </w:t>
+      </w:r>
+      <w:proofErr w:type="gramStart"/>
+      <w:r>
+        <w:t>example</w:t>
+      </w:r>
+      <w:proofErr w:type="gramEnd"/>
+      <w:r>
+        <w:t xml:space="preserve"> in [30], if we choose to elaborate more on the paper and provide a figure about the slave and master agents then we will have to provide much more explanation within the paper about how the author selected their agents. However, the main idea in [30] is to select these agents to minimize the communication latency. Thus, giving a figure without explain the optimization process would not, in our own opinion, add much to the paper and may raise more questions. The same goes for [37] in which </w:t>
+      </w:r>
+      <m:oMath>
+        <m:f>
+          <m:fPr>
+            <m:ctrlPr>
+              <w:rPr>
+                <w:rFonts w:ascii="Cambria Math" w:hAnsi="Cambria Math"/>
+                <w:i/>
+              </w:rPr>
+            </m:ctrlPr>
+          </m:fPr>
+          <m:num>
+            <m:r>
+              <w:rPr>
+                <w:rFonts w:ascii="Cambria Math" w:hAnsi="Cambria Math"/>
+              </w:rPr>
+              <m:t>∆V</m:t>
+            </m:r>
+          </m:num>
+          <m:den>
+            <m:r>
+              <w:rPr>
+                <w:rFonts w:ascii="Cambria Math" w:hAnsi="Cambria Math"/>
+              </w:rPr>
+              <m:t>∆t</m:t>
+            </m:r>
+          </m:den>
+        </m:f>
+      </m:oMath>
+      <w:r>
+        <w:t xml:space="preserve"> has been used as a trip restraint. We couldn’t come up with a figure that would better explain the idea in this paper better than what we have already explained within the paper. The argument for using </w:t>
+      </w:r>
+      <m:oMath>
+        <m:f>
+          <m:fPr>
+            <m:ctrlPr>
+              <w:rPr>
+                <w:rFonts w:ascii="Cambria Math" w:hAnsi="Cambria Math"/>
+                <w:i/>
+              </w:rPr>
+            </m:ctrlPr>
+          </m:fPr>
+          <m:num>
+            <m:r>
+              <w:rPr>
+                <w:rFonts w:ascii="Cambria Math" w:hAnsi="Cambria Math"/>
+              </w:rPr>
+              <m:t>∆V</m:t>
+            </m:r>
+          </m:num>
+          <m:den>
+            <m:r>
+              <w:rPr>
+                <w:rFonts w:ascii="Cambria Math" w:hAnsi="Cambria Math"/>
+              </w:rPr>
+              <m:t>∆t</m:t>
+            </m:r>
+          </m:den>
+        </m:f>
+      </m:oMath>
+      <w:r>
+        <w:t xml:space="preserve">  can only be understood by showing some simulation results which would lengthen the paper unnecessarily</w:t>
+      </w:r>
+      <w:r>
+        <w:t xml:space="preserve">. </w:t>
+      </w:r>
+    </w:p>
+    <w:p>
+      <w:pPr>
+        <w:rPr>
+          <w:color w:val="FF0000"/>
+        </w:rPr>
+      </w:pPr>
+    </w:p>
+    <w:p>
+      <w:pPr>
+        <w:rPr>
+          <w:color w:val="FF0000"/>
+        </w:rPr>
+      </w:pPr>
+      <w:r>
+        <w:rPr>
+          <w:color w:val="FF0000"/>
+        </w:rPr>
+        <w:t>Reviewer #3</w:t>
       </w:r>
     </w:p>
     <w:p>
@@ -472,19 +427,27 @@
         <w:rPr>
           <w:color w:val="FF0000"/>
         </w:rPr>
-        <w:t>Literature review should be provided properly to clear the importance of authors' work.</w:t>
-      </w:r>
-      <w:r>
-        <w:rPr>
-          <w:color w:val="FF0000"/>
-        </w:rPr>
-        <w:t xml:space="preserve"> </w:t>
+        <w:t xml:space="preserve">The paper requires editing in general. </w:t>
       </w:r>
       <w:r>
         <w:t>[Authors]</w:t>
       </w:r>
       <w:r>
-        <w:t xml:space="preserve"> The authors did their best to organize the literature into coherent categories. </w:t>
+        <w:t xml:space="preserve"> The authors have done their best to review the paper and make sure that it is free from spelling and grammatical errors. We are using </w:t>
+      </w:r>
+      <w:proofErr w:type="spellStart"/>
+      <w:r>
+        <w:t>Elsevier.cls</w:t>
+      </w:r>
+      <w:proofErr w:type="spellEnd"/>
+      <w:r>
+        <w:t xml:space="preserve"> latex class and unfortunately, we don’t have access to the </w:t>
+      </w:r>
+      <w:r>
+        <w:t>final</w:t>
+      </w:r>
+      <w:r>
+        <w:t xml:space="preserve"> manuscript template that is used by the journal to be able to fully edit the paper. </w:t>
       </w:r>
     </w:p>
     <w:p>
@@ -502,7 +465,7 @@
         <w:rPr>
           <w:color w:val="FF0000"/>
         </w:rPr>
-        <w:t>The conclusions are not clear. The Conclusion section should be more detailed and definite.</w:t>
+        <w:t>Add figure and table that shows the distance relay security to prevent distance protection misoperation that were published in periodicals.</w:t>
       </w:r>
       <w:r>
         <w:rPr>
@@ -514,10 +477,10 @@
         <w:t xml:space="preserve">[Authors] </w:t>
       </w:r>
       <w:r>
-        <w:t>Conclusion has been re-written</w:t>
-      </w:r>
-      <w:r>
-        <w:t>.</w:t>
+        <w:t>Figures 3, 4, 5, 6, 7 and 8 have been added</w:t>
+      </w:r>
+      <w:r>
+        <w:t xml:space="preserve">. </w:t>
       </w:r>
     </w:p>
     <w:p>
@@ -527,6 +490,72 @@
           <w:ilvl w:val="0"/>
           <w:numId w:val="7"/>
         </w:numPr>
+        <w:rPr>
+          <w:color w:val="FF0000"/>
+        </w:rPr>
+      </w:pPr>
+      <w:r>
+        <w:rPr>
+          <w:color w:val="FF0000"/>
+        </w:rPr>
+        <w:t>Literature review should be provided properly to clear the importance of authors' work.</w:t>
+      </w:r>
+      <w:r>
+        <w:rPr>
+          <w:color w:val="FF0000"/>
+        </w:rPr>
+        <w:t xml:space="preserve"> </w:t>
+      </w:r>
+      <w:r>
+        <w:t>[Authors]</w:t>
+      </w:r>
+      <w:r>
+        <w:t xml:space="preserve"> The authors did their best to organize the literature into coherent categories. </w:t>
+      </w:r>
+      <w:r>
+        <w:t xml:space="preserve">We have surveyed various research databases to obtain all literature needed. We eventually found that the research efforts made by previous authors can be classified into three major categories. These categories are explained in the paper. </w:t>
+      </w:r>
+    </w:p>
+    <w:p>
+      <w:pPr>
+        <w:pStyle w:val="ListParagraph"/>
+        <w:numPr>
+          <w:ilvl w:val="0"/>
+          <w:numId w:val="7"/>
+        </w:numPr>
+        <w:rPr>
+          <w:color w:val="FF0000"/>
+        </w:rPr>
+      </w:pPr>
+      <w:r>
+        <w:rPr>
+          <w:color w:val="FF0000"/>
+        </w:rPr>
+        <w:t>The conclusions are not clear. The Conclusion section should be more detailed and definite.</w:t>
+      </w:r>
+      <w:r>
+        <w:rPr>
+          <w:color w:val="FF0000"/>
+        </w:rPr>
+        <w:t xml:space="preserve"> </w:t>
+      </w:r>
+      <w:r>
+        <w:t xml:space="preserve">[Authors] </w:t>
+      </w:r>
+      <w:r>
+        <w:t>Conclusion has been re-written</w:t>
+      </w:r>
+      <w:r>
+        <w:t>.</w:t>
+      </w:r>
+    </w:p>
+    <w:p>
+      <w:pPr>
+        <w:pStyle w:val="ListParagraph"/>
+        <w:numPr>
+          <w:ilvl w:val="0"/>
+          <w:numId w:val="7"/>
+        </w:numPr>
       </w:pPr>
       <w:r>
         <w:rPr>
@@ -541,7 +570,10 @@
         <w:t xml:space="preserve"> </w:t>
       </w:r>
       <w:r>
-        <w:t>[Authors] Abstract has been improved</w:t>
+        <w:t xml:space="preserve">[Authors] Abstract has been </w:t>
+      </w:r>
+      <w:r>
+        <w:t xml:space="preserve">re-written with that aim in mind. </w:t>
       </w:r>
     </w:p>
     <w:p>

</xml_diff>